<commit_message>
Added TODOs for "05. Multidimensional Arrays" exercises
</commit_message>
<xml_diff>
--- a/Courses/Software-Sciences/Module-2-DS-and-Algo-New/05-Multidimentional-Arrays/05-Multidimensional-Arrays-Exercises.docx
+++ b/Courses/Software-Sciences/Module-2-DS-and-Algo-New/05-Multidimentional-Arrays/05-Multidimensional-Arrays-Exercises.docx
@@ -1,6 +1,6 @@
 
 <file path=word/document.xml><?xml version="1.0" encoding="utf-8"?>
-<w:document xmlns:wpc="http://schemas.microsoft.com/office/word/2010/wordprocessingCanvas" xmlns:cx="http://schemas.microsoft.com/office/drawing/2014/chartex" xmlns:cx1="http://schemas.microsoft.com/office/drawing/2015/9/8/chartex" xmlns:cx2="http://schemas.microsoft.com/office/drawing/2015/10/21/chartex" xmlns:cx3="http://schemas.microsoft.com/office/drawing/2016/5/9/chartex" xmlns:cx4="http://schemas.microsoft.com/office/drawing/2016/5/10/chartex" xmlns:cx5="http://schemas.microsoft.com/office/drawing/2016/5/11/chartex" xmlns:cx6="http://schemas.microsoft.com/office/drawing/2016/5/12/chartex" xmlns:cx7="http://schemas.microsoft.com/office/drawing/2016/5/13/chartex" xmlns:cx8="http://schemas.microsoft.com/office/drawing/2016/5/14/chartex" xmlns:mc="http://schemas.openxmlformats.org/markup-compatibility/2006" xmlns:aink="http://schemas.microsoft.com/office/drawing/2016/ink" xmlns:am3d="http://schemas.microsoft.com/office/drawing/2017/model3d" xmlns:o="urn:schemas-microsoft-com:office:office" xmlns:oel="http://schemas.microsoft.com/office/2019/extlst" xmlns:r="http://schemas.openxmlformats.org/officeDocument/2006/relationships" xmlns:m="http://schemas.openxmlformats.org/officeDocument/2006/math" xmlns:v="urn:schemas-microsoft-com:vml" xmlns:wp14="http://schemas.microsoft.com/office/word/2010/wordprocessingDrawing" xmlns:wp="http://schemas.openxmlformats.org/drawingml/2006/wordprocessingDrawing" xmlns:w10="urn:schemas-microsoft-com:office:word" xmlns:w="http://schemas.openxmlformats.org/wordprocessingml/2006/main" xmlns:w14="http://schemas.microsoft.com/office/word/2010/wordml" xmlns:w15="http://schemas.microsoft.com/office/word/2012/wordml" xmlns:w16cex="http://schemas.microsoft.com/office/word/2018/wordml/cex" xmlns:w16cid="http://schemas.microsoft.com/office/word/2016/wordml/cid" xmlns:w16="http://schemas.microsoft.com/office/word/2018/wordml" xmlns:w16sdtdh="http://schemas.microsoft.com/office/word/2020/wordml/sdtdatahash" xmlns:w16se="http://schemas.microsoft.com/office/word/2015/wordml/symex" xmlns:wpg="http://schemas.microsoft.com/office/word/2010/wordprocessingGroup" xmlns:wpi="http://schemas.microsoft.com/office/word/2010/wordprocessingInk" xmlns:wne="http://schemas.microsoft.com/office/word/2006/wordml" xmlns:wps="http://schemas.microsoft.com/office/word/2010/wordprocessingShape" mc:Ignorable="w14 w15 w16se w16cid w16 w16cex w16sdtdh wp14">
+<w:document xmlns:wpc="http://schemas.microsoft.com/office/word/2010/wordprocessingCanvas" xmlns:cx="http://schemas.microsoft.com/office/drawing/2014/chartex" xmlns:cx1="http://schemas.microsoft.com/office/drawing/2015/9/8/chartex" xmlns:cx2="http://schemas.microsoft.com/office/drawing/2015/10/21/chartex" xmlns:cx3="http://schemas.microsoft.com/office/drawing/2016/5/9/chartex" xmlns:cx4="http://schemas.microsoft.com/office/drawing/2016/5/10/chartex" xmlns:cx5="http://schemas.microsoft.com/office/drawing/2016/5/11/chartex" xmlns:cx6="http://schemas.microsoft.com/office/drawing/2016/5/12/chartex" xmlns:cx7="http://schemas.microsoft.com/office/drawing/2016/5/13/chartex" xmlns:cx8="http://schemas.microsoft.com/office/drawing/2016/5/14/chartex" xmlns:mc="http://schemas.openxmlformats.org/markup-compatibility/2006" xmlns:aink="http://schemas.microsoft.com/office/drawing/2016/ink" xmlns:am3d="http://schemas.microsoft.com/office/drawing/2017/model3d" xmlns:o="urn:schemas-microsoft-com:office:office" xmlns:oel="http://schemas.microsoft.com/office/2019/extlst" xmlns:r="http://schemas.openxmlformats.org/officeDocument/2006/relationships" xmlns:m="http://schemas.openxmlformats.org/officeDocument/2006/math" xmlns:v="urn:schemas-microsoft-com:vml" xmlns:wp14="http://schemas.microsoft.com/office/word/2010/wordprocessingDrawing" xmlns:wp="http://schemas.openxmlformats.org/drawingml/2006/wordprocessingDrawing" xmlns:w10="urn:schemas-microsoft-com:office:word" xmlns:w="http://schemas.openxmlformats.org/wordprocessingml/2006/main" xmlns:w14="http://schemas.microsoft.com/office/word/2010/wordml" xmlns:w15="http://schemas.microsoft.com/office/word/2012/wordml" xmlns:w16cex="http://schemas.microsoft.com/office/word/2018/wordml/cex" xmlns:w16cid="http://schemas.microsoft.com/office/word/2016/wordml/cid" xmlns:w16="http://schemas.microsoft.com/office/word/2018/wordml" xmlns:w16du="http://schemas.microsoft.com/office/word/2023/wordml/word16du" xmlns:w16sdtdh="http://schemas.microsoft.com/office/word/2020/wordml/sdtdatahash" xmlns:w16se="http://schemas.microsoft.com/office/word/2015/wordml/symex" xmlns:wpg="http://schemas.microsoft.com/office/word/2010/wordprocessingGroup" xmlns:wpi="http://schemas.microsoft.com/office/word/2010/wordprocessingInk" xmlns:wne="http://schemas.microsoft.com/office/word/2006/wordml" xmlns:wps="http://schemas.microsoft.com/office/word/2010/wordprocessingShape" mc:Ignorable="w14 w15 w16se w16cid w16 w16cex w16sdtdh wp14">
   <w:body>
     <w:p>
       <w:pPr>
@@ -5191,6 +5191,38 @@
           <w:color w:val="000000" w:themeColor="text1"/>
         </w:rPr>
         <w:t>използвате повече от един масив</w:t>
+      </w:r>
+    </w:p>
+    <w:p>
+      <w:pPr>
+        <w:pStyle w:val="Heading2"/>
+        <w:numPr>
+          <w:ilvl w:val="0"/>
+          <w:numId w:val="0"/>
+        </w:numPr>
+        <w:ind w:left="357" w:hanging="357"/>
+        <w:rPr>
+          <w:sz w:val="48"/>
+          <w:szCs w:val="48"/>
+          <w:lang w:val="en-US"/>
+        </w:rPr>
+      </w:pPr>
+      <w:r>
+        <w:rPr>
+          <w:sz w:val="48"/>
+          <w:szCs w:val="48"/>
+          <w:highlight w:val="yellow"/>
+        </w:rPr>
+        <w:t xml:space="preserve">------ </w:t>
+      </w:r>
+      <w:r>
+        <w:rPr>
+          <w:sz w:val="48"/>
+          <w:szCs w:val="48"/>
+          <w:highlight w:val="yellow"/>
+          <w:lang w:val="en-US"/>
+        </w:rPr>
+        <w:t>TODO: MOVE TO ADVANCED</w:t>
       </w:r>
     </w:p>
     <w:p>
@@ -8667,6 +8699,30 @@
     <w:p>
       <w:pPr>
         <w:pStyle w:val="Heading2"/>
+        <w:numPr>
+          <w:ilvl w:val="0"/>
+          <w:numId w:val="0"/>
+        </w:numPr>
+        <w:ind w:left="357" w:hanging="357"/>
+        <w:rPr>
+          <w:sz w:val="52"/>
+          <w:szCs w:val="52"/>
+          <w:lang w:val="en-US"/>
+        </w:rPr>
+      </w:pPr>
+      <w:r>
+        <w:rPr>
+          <w:sz w:val="52"/>
+          <w:szCs w:val="52"/>
+          <w:highlight w:val="yellow"/>
+          <w:lang w:val="en-US"/>
+        </w:rPr>
+        <w:t>------ TODO: MOVE TO MORE EXERCISES</w:t>
+      </w:r>
+    </w:p>
+    <w:p>
+      <w:pPr>
+        <w:pStyle w:val="Heading2"/>
       </w:pPr>
       <w:r>
         <w:t>Играта на коня</w:t>
@@ -12941,7 +12997,7 @@
 </file>
 
 <file path=word/endnotes.xml><?xml version="1.0" encoding="utf-8"?>
-<w:endnotes xmlns:wpc="http://schemas.microsoft.com/office/word/2010/wordprocessingCanvas" xmlns:cx="http://schemas.microsoft.com/office/drawing/2014/chartex" xmlns:cx1="http://schemas.microsoft.com/office/drawing/2015/9/8/chartex" xmlns:cx2="http://schemas.microsoft.com/office/drawing/2015/10/21/chartex" xmlns:cx3="http://schemas.microsoft.com/office/drawing/2016/5/9/chartex" xmlns:cx4="http://schemas.microsoft.com/office/drawing/2016/5/10/chartex" xmlns:cx5="http://schemas.microsoft.com/office/drawing/2016/5/11/chartex" xmlns:cx6="http://schemas.microsoft.com/office/drawing/2016/5/12/chartex" xmlns:cx7="http://schemas.microsoft.com/office/drawing/2016/5/13/chartex" xmlns:cx8="http://schemas.microsoft.com/office/drawing/2016/5/14/chartex" xmlns:mc="http://schemas.openxmlformats.org/markup-compatibility/2006" xmlns:aink="http://schemas.microsoft.com/office/drawing/2016/ink" xmlns:am3d="http://schemas.microsoft.com/office/drawing/2017/model3d" xmlns:o="urn:schemas-microsoft-com:office:office" xmlns:oel="http://schemas.microsoft.com/office/2019/extlst" xmlns:r="http://schemas.openxmlformats.org/officeDocument/2006/relationships" xmlns:m="http://schemas.openxmlformats.org/officeDocument/2006/math" xmlns:v="urn:schemas-microsoft-com:vml" xmlns:wp14="http://schemas.microsoft.com/office/word/2010/wordprocessingDrawing" xmlns:wp="http://schemas.openxmlformats.org/drawingml/2006/wordprocessingDrawing" xmlns:w10="urn:schemas-microsoft-com:office:word" xmlns:w="http://schemas.openxmlformats.org/wordprocessingml/2006/main" xmlns:w14="http://schemas.microsoft.com/office/word/2010/wordml" xmlns:w15="http://schemas.microsoft.com/office/word/2012/wordml" xmlns:w16cex="http://schemas.microsoft.com/office/word/2018/wordml/cex" xmlns:w16cid="http://schemas.microsoft.com/office/word/2016/wordml/cid" xmlns:w16="http://schemas.microsoft.com/office/word/2018/wordml" xmlns:w16sdtdh="http://schemas.microsoft.com/office/word/2020/wordml/sdtdatahash" xmlns:w16se="http://schemas.microsoft.com/office/word/2015/wordml/symex" xmlns:wpg="http://schemas.microsoft.com/office/word/2010/wordprocessingGroup" xmlns:wpi="http://schemas.microsoft.com/office/word/2010/wordprocessingInk" xmlns:wne="http://schemas.microsoft.com/office/word/2006/wordml" xmlns:wps="http://schemas.microsoft.com/office/word/2010/wordprocessingShape" mc:Ignorable="w14 w15 w16se w16cid w16 w16cex w16sdtdh wp14">
+<w:endnotes xmlns:wpc="http://schemas.microsoft.com/office/word/2010/wordprocessingCanvas" xmlns:cx="http://schemas.microsoft.com/office/drawing/2014/chartex" xmlns:cx1="http://schemas.microsoft.com/office/drawing/2015/9/8/chartex" xmlns:cx2="http://schemas.microsoft.com/office/drawing/2015/10/21/chartex" xmlns:cx3="http://schemas.microsoft.com/office/drawing/2016/5/9/chartex" xmlns:cx4="http://schemas.microsoft.com/office/drawing/2016/5/10/chartex" xmlns:cx5="http://schemas.microsoft.com/office/drawing/2016/5/11/chartex" xmlns:cx6="http://schemas.microsoft.com/office/drawing/2016/5/12/chartex" xmlns:cx7="http://schemas.microsoft.com/office/drawing/2016/5/13/chartex" xmlns:cx8="http://schemas.microsoft.com/office/drawing/2016/5/14/chartex" xmlns:mc="http://schemas.openxmlformats.org/markup-compatibility/2006" xmlns:aink="http://schemas.microsoft.com/office/drawing/2016/ink" xmlns:am3d="http://schemas.microsoft.com/office/drawing/2017/model3d" xmlns:o="urn:schemas-microsoft-com:office:office" xmlns:oel="http://schemas.microsoft.com/office/2019/extlst" xmlns:r="http://schemas.openxmlformats.org/officeDocument/2006/relationships" xmlns:m="http://schemas.openxmlformats.org/officeDocument/2006/math" xmlns:v="urn:schemas-microsoft-com:vml" xmlns:wp14="http://schemas.microsoft.com/office/word/2010/wordprocessingDrawing" xmlns:wp="http://schemas.openxmlformats.org/drawingml/2006/wordprocessingDrawing" xmlns:w10="urn:schemas-microsoft-com:office:word" xmlns:w="http://schemas.openxmlformats.org/wordprocessingml/2006/main" xmlns:w14="http://schemas.microsoft.com/office/word/2010/wordml" xmlns:w15="http://schemas.microsoft.com/office/word/2012/wordml" xmlns:w16cex="http://schemas.microsoft.com/office/word/2018/wordml/cex" xmlns:w16cid="http://schemas.microsoft.com/office/word/2016/wordml/cid" xmlns:w16="http://schemas.microsoft.com/office/word/2018/wordml" xmlns:w16du="http://schemas.microsoft.com/office/word/2023/wordml/word16du" xmlns:w16sdtdh="http://schemas.microsoft.com/office/word/2020/wordml/sdtdatahash" xmlns:w16se="http://schemas.microsoft.com/office/word/2015/wordml/symex" xmlns:wpg="http://schemas.microsoft.com/office/word/2010/wordprocessingGroup" xmlns:wpi="http://schemas.microsoft.com/office/word/2010/wordprocessingInk" xmlns:wne="http://schemas.microsoft.com/office/word/2006/wordml" xmlns:wps="http://schemas.microsoft.com/office/word/2010/wordprocessingShape" mc:Ignorable="w14 w15 w16se w16cid w16 w16cex w16sdtdh wp14">
   <w:endnote w:type="separator" w:id="-1">
     <w:p>
       <w:pPr>
@@ -12966,7 +13022,7 @@
 </file>
 
 <file path=word/footer1.xml><?xml version="1.0" encoding="utf-8"?>
-<w:ftr xmlns:wpc="http://schemas.microsoft.com/office/word/2010/wordprocessingCanvas" xmlns:cx="http://schemas.microsoft.com/office/drawing/2014/chartex" xmlns:cx1="http://schemas.microsoft.com/office/drawing/2015/9/8/chartex" xmlns:cx2="http://schemas.microsoft.com/office/drawing/2015/10/21/chartex" xmlns:cx3="http://schemas.microsoft.com/office/drawing/2016/5/9/chartex" xmlns:cx4="http://schemas.microsoft.com/office/drawing/2016/5/10/chartex" xmlns:cx5="http://schemas.microsoft.com/office/drawing/2016/5/11/chartex" xmlns:cx6="http://schemas.microsoft.com/office/drawing/2016/5/12/chartex" xmlns:cx7="http://schemas.microsoft.com/office/drawing/2016/5/13/chartex" xmlns:cx8="http://schemas.microsoft.com/office/drawing/2016/5/14/chartex" xmlns:mc="http://schemas.openxmlformats.org/markup-compatibility/2006" xmlns:aink="http://schemas.microsoft.com/office/drawing/2016/ink" xmlns:am3d="http://schemas.microsoft.com/office/drawing/2017/model3d" xmlns:o="urn:schemas-microsoft-com:office:office" xmlns:oel="http://schemas.microsoft.com/office/2019/extlst" xmlns:r="http://schemas.openxmlformats.org/officeDocument/2006/relationships" xmlns:m="http://schemas.openxmlformats.org/officeDocument/2006/math" xmlns:v="urn:schemas-microsoft-com:vml" xmlns:wp14="http://schemas.microsoft.com/office/word/2010/wordprocessingDrawing" xmlns:wp="http://schemas.openxmlformats.org/drawingml/2006/wordprocessingDrawing" xmlns:w10="urn:schemas-microsoft-com:office:word" xmlns:w="http://schemas.openxmlformats.org/wordprocessingml/2006/main" xmlns:w14="http://schemas.microsoft.com/office/word/2010/wordml" xmlns:w15="http://schemas.microsoft.com/office/word/2012/wordml" xmlns:w16cex="http://schemas.microsoft.com/office/word/2018/wordml/cex" xmlns:w16cid="http://schemas.microsoft.com/office/word/2016/wordml/cid" xmlns:w16="http://schemas.microsoft.com/office/word/2018/wordml" xmlns:w16sdtdh="http://schemas.microsoft.com/office/word/2020/wordml/sdtdatahash" xmlns:w16se="http://schemas.microsoft.com/office/word/2015/wordml/symex" xmlns:wpg="http://schemas.microsoft.com/office/word/2010/wordprocessingGroup" xmlns:wpi="http://schemas.microsoft.com/office/word/2010/wordprocessingInk" xmlns:wne="http://schemas.microsoft.com/office/word/2006/wordml" xmlns:wps="http://schemas.microsoft.com/office/word/2010/wordprocessingShape" mc:Ignorable="w14 w15 w16se w16cid w16 w16cex w16sdtdh wp14">
+<w:ftr xmlns:wpc="http://schemas.microsoft.com/office/word/2010/wordprocessingCanvas" xmlns:cx="http://schemas.microsoft.com/office/drawing/2014/chartex" xmlns:cx1="http://schemas.microsoft.com/office/drawing/2015/9/8/chartex" xmlns:cx2="http://schemas.microsoft.com/office/drawing/2015/10/21/chartex" xmlns:cx3="http://schemas.microsoft.com/office/drawing/2016/5/9/chartex" xmlns:cx4="http://schemas.microsoft.com/office/drawing/2016/5/10/chartex" xmlns:cx5="http://schemas.microsoft.com/office/drawing/2016/5/11/chartex" xmlns:cx6="http://schemas.microsoft.com/office/drawing/2016/5/12/chartex" xmlns:cx7="http://schemas.microsoft.com/office/drawing/2016/5/13/chartex" xmlns:cx8="http://schemas.microsoft.com/office/drawing/2016/5/14/chartex" xmlns:mc="http://schemas.openxmlformats.org/markup-compatibility/2006" xmlns:aink="http://schemas.microsoft.com/office/drawing/2016/ink" xmlns:am3d="http://schemas.microsoft.com/office/drawing/2017/model3d" xmlns:o="urn:schemas-microsoft-com:office:office" xmlns:oel="http://schemas.microsoft.com/office/2019/extlst" xmlns:r="http://schemas.openxmlformats.org/officeDocument/2006/relationships" xmlns:m="http://schemas.openxmlformats.org/officeDocument/2006/math" xmlns:v="urn:schemas-microsoft-com:vml" xmlns:wp14="http://schemas.microsoft.com/office/word/2010/wordprocessingDrawing" xmlns:wp="http://schemas.openxmlformats.org/drawingml/2006/wordprocessingDrawing" xmlns:w10="urn:schemas-microsoft-com:office:word" xmlns:w="http://schemas.openxmlformats.org/wordprocessingml/2006/main" xmlns:w14="http://schemas.microsoft.com/office/word/2010/wordml" xmlns:w15="http://schemas.microsoft.com/office/word/2012/wordml" xmlns:w16cex="http://schemas.microsoft.com/office/word/2018/wordml/cex" xmlns:w16cid="http://schemas.microsoft.com/office/word/2016/wordml/cid" xmlns:w16="http://schemas.microsoft.com/office/word/2018/wordml" xmlns:w16du="http://schemas.microsoft.com/office/word/2023/wordml/word16du" xmlns:w16sdtdh="http://schemas.microsoft.com/office/word/2020/wordml/sdtdatahash" xmlns:w16se="http://schemas.microsoft.com/office/word/2015/wordml/symex" xmlns:wpg="http://schemas.microsoft.com/office/word/2010/wordprocessingGroup" xmlns:wpi="http://schemas.microsoft.com/office/word/2010/wordprocessingInk" xmlns:wne="http://schemas.microsoft.com/office/word/2006/wordml" xmlns:wps="http://schemas.microsoft.com/office/word/2010/wordprocessingShape" mc:Ignorable="w14 w15 w16se w16cid w16 w16cex w16sdtdh wp14">
   <w:p>
     <w:pPr>
       <w:pStyle w:val="Footer"/>
@@ -14661,7 +14717,7 @@
           <wp:effectExtent l="0" t="0" r="0" b="5715"/>
           <wp:wrapSquare wrapText="bothSides"/>
           <wp:docPr id="1" name="Picture 1">
-            <a:hlinkClick xmlns:a="http://schemas.openxmlformats.org/drawingml/2006/main" r:id="rId20"/>
+            <a:hlinkClick xmlns:a="http://schemas.openxmlformats.org/drawingml/2006/main" r:id="rId1"/>
           </wp:docPr>
           <wp:cNvGraphicFramePr>
             <a:graphicFrameLocks xmlns:a="http://schemas.openxmlformats.org/drawingml/2006/main" noChangeAspect="1"/>
@@ -14782,7 +14838,7 @@
             </wp:anchor>
           </w:drawing>
         </mc:Choice>
-        <mc:Fallback xmlns:a="http://schemas.openxmlformats.org/drawingml/2006/main" xmlns:pic="http://schemas.openxmlformats.org/drawingml/2006/picture" xmlns:a14="http://schemas.microsoft.com/office/drawing/2010/main" xmlns:a1611="http://schemas.microsoft.com/office/drawing/2016/11/main">
+        <mc:Fallback xmlns:a1611="http://schemas.microsoft.com/office/drawing/2016/11/main" xmlns:a14="http://schemas.microsoft.com/office/drawing/2010/main" xmlns:pic="http://schemas.openxmlformats.org/drawingml/2006/picture" xmlns:a="http://schemas.openxmlformats.org/drawingml/2006/main">
           <w:pict>
             <v:line id="Straight Connector 19" style="position:absolute;flip:y;z-index:251622400;visibility:visible;mso-wrap-style:square;mso-width-percent:0;mso-height-percent:0;mso-wrap-distance-left:9pt;mso-wrap-distance-top:0;mso-wrap-distance-right:9pt;mso-wrap-distance-bottom:0;mso-position-horizontal:absolute;mso-position-horizontal-relative:text;mso-position-vertical:absolute;mso-position-vertical-relative:text;mso-width-percent:0;mso-height-percent:0;mso-width-relative:page;mso-height-relative:page" o:spid="_x0000_s1026" strokecolor="#974706 [1609]" strokeweight="1pt" from="-.1pt,5.2pt" to="520.7pt,5.2pt" w14:anchorId="60BE7D18" o:gfxdata="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">
               <v:stroke endcap="round"/>
@@ -15099,7 +15155,7 @@
 </file>
 
 <file path=word/footnotes.xml><?xml version="1.0" encoding="utf-8"?>
-<w:footnotes xmlns:wpc="http://schemas.microsoft.com/office/word/2010/wordprocessingCanvas" xmlns:cx="http://schemas.microsoft.com/office/drawing/2014/chartex" xmlns:cx1="http://schemas.microsoft.com/office/drawing/2015/9/8/chartex" xmlns:cx2="http://schemas.microsoft.com/office/drawing/2015/10/21/chartex" xmlns:cx3="http://schemas.microsoft.com/office/drawing/2016/5/9/chartex" xmlns:cx4="http://schemas.microsoft.com/office/drawing/2016/5/10/chartex" xmlns:cx5="http://schemas.microsoft.com/office/drawing/2016/5/11/chartex" xmlns:cx6="http://schemas.microsoft.com/office/drawing/2016/5/12/chartex" xmlns:cx7="http://schemas.microsoft.com/office/drawing/2016/5/13/chartex" xmlns:cx8="http://schemas.microsoft.com/office/drawing/2016/5/14/chartex" xmlns:mc="http://schemas.openxmlformats.org/markup-compatibility/2006" xmlns:aink="http://schemas.microsoft.com/office/drawing/2016/ink" xmlns:am3d="http://schemas.microsoft.com/office/drawing/2017/model3d" xmlns:o="urn:schemas-microsoft-com:office:office" xmlns:oel="http://schemas.microsoft.com/office/2019/extlst" xmlns:r="http://schemas.openxmlformats.org/officeDocument/2006/relationships" xmlns:m="http://schemas.openxmlformats.org/officeDocument/2006/math" xmlns:v="urn:schemas-microsoft-com:vml" xmlns:wp14="http://schemas.microsoft.com/office/word/2010/wordprocessingDrawing" xmlns:wp="http://schemas.openxmlformats.org/drawingml/2006/wordprocessingDrawing" xmlns:w10="urn:schemas-microsoft-com:office:word" xmlns:w="http://schemas.openxmlformats.org/wordprocessingml/2006/main" xmlns:w14="http://schemas.microsoft.com/office/word/2010/wordml" xmlns:w15="http://schemas.microsoft.com/office/word/2012/wordml" xmlns:w16cex="http://schemas.microsoft.com/office/word/2018/wordml/cex" xmlns:w16cid="http://schemas.microsoft.com/office/word/2016/wordml/cid" xmlns:w16="http://schemas.microsoft.com/office/word/2018/wordml" xmlns:w16sdtdh="http://schemas.microsoft.com/office/word/2020/wordml/sdtdatahash" xmlns:w16se="http://schemas.microsoft.com/office/word/2015/wordml/symex" xmlns:wpg="http://schemas.microsoft.com/office/word/2010/wordprocessingGroup" xmlns:wpi="http://schemas.microsoft.com/office/word/2010/wordprocessingInk" xmlns:wne="http://schemas.microsoft.com/office/word/2006/wordml" xmlns:wps="http://schemas.microsoft.com/office/word/2010/wordprocessingShape" mc:Ignorable="w14 w15 w16se w16cid w16 w16cex w16sdtdh wp14">
+<w:footnotes xmlns:wpc="http://schemas.microsoft.com/office/word/2010/wordprocessingCanvas" xmlns:cx="http://schemas.microsoft.com/office/drawing/2014/chartex" xmlns:cx1="http://schemas.microsoft.com/office/drawing/2015/9/8/chartex" xmlns:cx2="http://schemas.microsoft.com/office/drawing/2015/10/21/chartex" xmlns:cx3="http://schemas.microsoft.com/office/drawing/2016/5/9/chartex" xmlns:cx4="http://schemas.microsoft.com/office/drawing/2016/5/10/chartex" xmlns:cx5="http://schemas.microsoft.com/office/drawing/2016/5/11/chartex" xmlns:cx6="http://schemas.microsoft.com/office/drawing/2016/5/12/chartex" xmlns:cx7="http://schemas.microsoft.com/office/drawing/2016/5/13/chartex" xmlns:cx8="http://schemas.microsoft.com/office/drawing/2016/5/14/chartex" xmlns:mc="http://schemas.openxmlformats.org/markup-compatibility/2006" xmlns:aink="http://schemas.microsoft.com/office/drawing/2016/ink" xmlns:am3d="http://schemas.microsoft.com/office/drawing/2017/model3d" xmlns:o="urn:schemas-microsoft-com:office:office" xmlns:oel="http://schemas.microsoft.com/office/2019/extlst" xmlns:r="http://schemas.openxmlformats.org/officeDocument/2006/relationships" xmlns:m="http://schemas.openxmlformats.org/officeDocument/2006/math" xmlns:v="urn:schemas-microsoft-com:vml" xmlns:wp14="http://schemas.microsoft.com/office/word/2010/wordprocessingDrawing" xmlns:wp="http://schemas.openxmlformats.org/drawingml/2006/wordprocessingDrawing" xmlns:w10="urn:schemas-microsoft-com:office:word" xmlns:w="http://schemas.openxmlformats.org/wordprocessingml/2006/main" xmlns:w14="http://schemas.microsoft.com/office/word/2010/wordml" xmlns:w15="http://schemas.microsoft.com/office/word/2012/wordml" xmlns:w16cex="http://schemas.microsoft.com/office/word/2018/wordml/cex" xmlns:w16cid="http://schemas.microsoft.com/office/word/2016/wordml/cid" xmlns:w16="http://schemas.microsoft.com/office/word/2018/wordml" xmlns:w16du="http://schemas.microsoft.com/office/word/2023/wordml/word16du" xmlns:w16sdtdh="http://schemas.microsoft.com/office/word/2020/wordml/sdtdatahash" xmlns:w16se="http://schemas.microsoft.com/office/word/2015/wordml/symex" xmlns:wpg="http://schemas.microsoft.com/office/word/2010/wordprocessingGroup" xmlns:wpi="http://schemas.microsoft.com/office/word/2010/wordprocessingInk" xmlns:wne="http://schemas.microsoft.com/office/word/2006/wordml" xmlns:wps="http://schemas.microsoft.com/office/word/2010/wordprocessingShape" mc:Ignorable="w14 w15 w16se w16cid w16 w16cex w16sdtdh wp14">
   <w:footnote w:type="separator" w:id="-1">
     <w:p>
       <w:pPr>
@@ -15124,7 +15180,7 @@
 </file>
 
 <file path=word/header1.xml><?xml version="1.0" encoding="utf-8"?>
-<w:hdr xmlns:wpc="http://schemas.microsoft.com/office/word/2010/wordprocessingCanvas" xmlns:cx="http://schemas.microsoft.com/office/drawing/2014/chartex" xmlns:cx1="http://schemas.microsoft.com/office/drawing/2015/9/8/chartex" xmlns:cx2="http://schemas.microsoft.com/office/drawing/2015/10/21/chartex" xmlns:cx3="http://schemas.microsoft.com/office/drawing/2016/5/9/chartex" xmlns:cx4="http://schemas.microsoft.com/office/drawing/2016/5/10/chartex" xmlns:cx5="http://schemas.microsoft.com/office/drawing/2016/5/11/chartex" xmlns:cx6="http://schemas.microsoft.com/office/drawing/2016/5/12/chartex" xmlns:cx7="http://schemas.microsoft.com/office/drawing/2016/5/13/chartex" xmlns:cx8="http://schemas.microsoft.com/office/drawing/2016/5/14/chartex" xmlns:mc="http://schemas.openxmlformats.org/markup-compatibility/2006" xmlns:aink="http://schemas.microsoft.com/office/drawing/2016/ink" xmlns:am3d="http://schemas.microsoft.com/office/drawing/2017/model3d" xmlns:o="urn:schemas-microsoft-com:office:office" xmlns:oel="http://schemas.microsoft.com/office/2019/extlst" xmlns:r="http://schemas.openxmlformats.org/officeDocument/2006/relationships" xmlns:m="http://schemas.openxmlformats.org/officeDocument/2006/math" xmlns:v="urn:schemas-microsoft-com:vml" xmlns:wp14="http://schemas.microsoft.com/office/word/2010/wordprocessingDrawing" xmlns:wp="http://schemas.openxmlformats.org/drawingml/2006/wordprocessingDrawing" xmlns:w10="urn:schemas-microsoft-com:office:word" xmlns:w="http://schemas.openxmlformats.org/wordprocessingml/2006/main" xmlns:w14="http://schemas.microsoft.com/office/word/2010/wordml" xmlns:w15="http://schemas.microsoft.com/office/word/2012/wordml" xmlns:w16cex="http://schemas.microsoft.com/office/word/2018/wordml/cex" xmlns:w16cid="http://schemas.microsoft.com/office/word/2016/wordml/cid" xmlns:w16="http://schemas.microsoft.com/office/word/2018/wordml" xmlns:w16sdtdh="http://schemas.microsoft.com/office/word/2020/wordml/sdtdatahash" xmlns:w16se="http://schemas.microsoft.com/office/word/2015/wordml/symex" xmlns:wpg="http://schemas.microsoft.com/office/word/2010/wordprocessingGroup" xmlns:wpi="http://schemas.microsoft.com/office/word/2010/wordprocessingInk" xmlns:wne="http://schemas.microsoft.com/office/word/2006/wordml" xmlns:wps="http://schemas.microsoft.com/office/word/2010/wordprocessingShape" mc:Ignorable="w14 w15 w16se w16cid w16 w16cex w16sdtdh wp14">
+<w:hdr xmlns:wpc="http://schemas.microsoft.com/office/word/2010/wordprocessingCanvas" xmlns:cx="http://schemas.microsoft.com/office/drawing/2014/chartex" xmlns:cx1="http://schemas.microsoft.com/office/drawing/2015/9/8/chartex" xmlns:cx2="http://schemas.microsoft.com/office/drawing/2015/10/21/chartex" xmlns:cx3="http://schemas.microsoft.com/office/drawing/2016/5/9/chartex" xmlns:cx4="http://schemas.microsoft.com/office/drawing/2016/5/10/chartex" xmlns:cx5="http://schemas.microsoft.com/office/drawing/2016/5/11/chartex" xmlns:cx6="http://schemas.microsoft.com/office/drawing/2016/5/12/chartex" xmlns:cx7="http://schemas.microsoft.com/office/drawing/2016/5/13/chartex" xmlns:cx8="http://schemas.microsoft.com/office/drawing/2016/5/14/chartex" xmlns:mc="http://schemas.openxmlformats.org/markup-compatibility/2006" xmlns:aink="http://schemas.microsoft.com/office/drawing/2016/ink" xmlns:am3d="http://schemas.microsoft.com/office/drawing/2017/model3d" xmlns:o="urn:schemas-microsoft-com:office:office" xmlns:oel="http://schemas.microsoft.com/office/2019/extlst" xmlns:r="http://schemas.openxmlformats.org/officeDocument/2006/relationships" xmlns:m="http://schemas.openxmlformats.org/officeDocument/2006/math" xmlns:v="urn:schemas-microsoft-com:vml" xmlns:wp14="http://schemas.microsoft.com/office/word/2010/wordprocessingDrawing" xmlns:wp="http://schemas.openxmlformats.org/drawingml/2006/wordprocessingDrawing" xmlns:w10="urn:schemas-microsoft-com:office:word" xmlns:w="http://schemas.openxmlformats.org/wordprocessingml/2006/main" xmlns:w14="http://schemas.microsoft.com/office/word/2010/wordml" xmlns:w15="http://schemas.microsoft.com/office/word/2012/wordml" xmlns:w16cex="http://schemas.microsoft.com/office/word/2018/wordml/cex" xmlns:w16cid="http://schemas.microsoft.com/office/word/2016/wordml/cid" xmlns:w16="http://schemas.microsoft.com/office/word/2018/wordml" xmlns:w16du="http://schemas.microsoft.com/office/word/2023/wordml/word16du" xmlns:w16sdtdh="http://schemas.microsoft.com/office/word/2020/wordml/sdtdatahash" xmlns:w16se="http://schemas.microsoft.com/office/word/2015/wordml/symex" xmlns:wpg="http://schemas.microsoft.com/office/word/2010/wordprocessingGroup" xmlns:wpi="http://schemas.microsoft.com/office/word/2010/wordprocessingInk" xmlns:wne="http://schemas.microsoft.com/office/word/2006/wordml" xmlns:wps="http://schemas.microsoft.com/office/word/2010/wordprocessingShape" mc:Ignorable="w14 w15 w16se w16cid w16 w16cex w16sdtdh wp14">
   <w:p>
     <w:pPr>
       <w:pStyle w:val="Header"/>
@@ -15147,7 +15203,7 @@
 </file>
 
 <file path=word/numbering.xml><?xml version="1.0" encoding="utf-8"?>
-<w:numbering xmlns:wpc="http://schemas.microsoft.com/office/word/2010/wordprocessingCanvas" xmlns:cx="http://schemas.microsoft.com/office/drawing/2014/chartex" xmlns:cx1="http://schemas.microsoft.com/office/drawing/2015/9/8/chartex" xmlns:cx2="http://schemas.microsoft.com/office/drawing/2015/10/21/chartex" xmlns:cx3="http://schemas.microsoft.com/office/drawing/2016/5/9/chartex" xmlns:cx4="http://schemas.microsoft.com/office/drawing/2016/5/10/chartex" xmlns:cx5="http://schemas.microsoft.com/office/drawing/2016/5/11/chartex" xmlns:cx6="http://schemas.microsoft.com/office/drawing/2016/5/12/chartex" xmlns:cx7="http://schemas.microsoft.com/office/drawing/2016/5/13/chartex" xmlns:cx8="http://schemas.microsoft.com/office/drawing/2016/5/14/chartex" xmlns:mc="http://schemas.openxmlformats.org/markup-compatibility/2006" xmlns:aink="http://schemas.microsoft.com/office/drawing/2016/ink" xmlns:am3d="http://schemas.microsoft.com/office/drawing/2017/model3d" xmlns:o="urn:schemas-microsoft-com:office:office" xmlns:oel="http://schemas.microsoft.com/office/2019/extlst" xmlns:r="http://schemas.openxmlformats.org/officeDocument/2006/relationships" xmlns:m="http://schemas.openxmlformats.org/officeDocument/2006/math" xmlns:v="urn:schemas-microsoft-com:vml" xmlns:wp14="http://schemas.microsoft.com/office/word/2010/wordprocessingDrawing" xmlns:wp="http://schemas.openxmlformats.org/drawingml/2006/wordprocessingDrawing" xmlns:w10="urn:schemas-microsoft-com:office:word" xmlns:w="http://schemas.openxmlformats.org/wordprocessingml/2006/main" xmlns:w14="http://schemas.microsoft.com/office/word/2010/wordml" xmlns:w15="http://schemas.microsoft.com/office/word/2012/wordml" xmlns:w16cex="http://schemas.microsoft.com/office/word/2018/wordml/cex" xmlns:w16cid="http://schemas.microsoft.com/office/word/2016/wordml/cid" xmlns:w16="http://schemas.microsoft.com/office/word/2018/wordml" xmlns:w16sdtdh="http://schemas.microsoft.com/office/word/2020/wordml/sdtdatahash" xmlns:w16se="http://schemas.microsoft.com/office/word/2015/wordml/symex" xmlns:wpg="http://schemas.microsoft.com/office/word/2010/wordprocessingGroup" xmlns:wpi="http://schemas.microsoft.com/office/word/2010/wordprocessingInk" xmlns:wne="http://schemas.microsoft.com/office/word/2006/wordml" xmlns:wps="http://schemas.microsoft.com/office/word/2010/wordprocessingShape" mc:Ignorable="w14 w15 w16se w16cid w16 w16cex w16sdtdh wp14">
+<w:numbering xmlns:wpc="http://schemas.microsoft.com/office/word/2010/wordprocessingCanvas" xmlns:cx="http://schemas.microsoft.com/office/drawing/2014/chartex" xmlns:cx1="http://schemas.microsoft.com/office/drawing/2015/9/8/chartex" xmlns:cx2="http://schemas.microsoft.com/office/drawing/2015/10/21/chartex" xmlns:cx3="http://schemas.microsoft.com/office/drawing/2016/5/9/chartex" xmlns:cx4="http://schemas.microsoft.com/office/drawing/2016/5/10/chartex" xmlns:cx5="http://schemas.microsoft.com/office/drawing/2016/5/11/chartex" xmlns:cx6="http://schemas.microsoft.com/office/drawing/2016/5/12/chartex" xmlns:cx7="http://schemas.microsoft.com/office/drawing/2016/5/13/chartex" xmlns:cx8="http://schemas.microsoft.com/office/drawing/2016/5/14/chartex" xmlns:mc="http://schemas.openxmlformats.org/markup-compatibility/2006" xmlns:aink="http://schemas.microsoft.com/office/drawing/2016/ink" xmlns:am3d="http://schemas.microsoft.com/office/drawing/2017/model3d" xmlns:o="urn:schemas-microsoft-com:office:office" xmlns:oel="http://schemas.microsoft.com/office/2019/extlst" xmlns:r="http://schemas.openxmlformats.org/officeDocument/2006/relationships" xmlns:m="http://schemas.openxmlformats.org/officeDocument/2006/math" xmlns:v="urn:schemas-microsoft-com:vml" xmlns:wp14="http://schemas.microsoft.com/office/word/2010/wordprocessingDrawing" xmlns:wp="http://schemas.openxmlformats.org/drawingml/2006/wordprocessingDrawing" xmlns:w10="urn:schemas-microsoft-com:office:word" xmlns:w="http://schemas.openxmlformats.org/wordprocessingml/2006/main" xmlns:w14="http://schemas.microsoft.com/office/word/2010/wordml" xmlns:w15="http://schemas.microsoft.com/office/word/2012/wordml" xmlns:w16cex="http://schemas.microsoft.com/office/word/2018/wordml/cex" xmlns:w16cid="http://schemas.microsoft.com/office/word/2016/wordml/cid" xmlns:w16="http://schemas.microsoft.com/office/word/2018/wordml" xmlns:w16du="http://schemas.microsoft.com/office/word/2023/wordml/word16du" xmlns:w16sdtdh="http://schemas.microsoft.com/office/word/2020/wordml/sdtdatahash" xmlns:w16se="http://schemas.microsoft.com/office/word/2015/wordml/symex" xmlns:wpg="http://schemas.microsoft.com/office/word/2010/wordprocessingGroup" xmlns:wpi="http://schemas.microsoft.com/office/word/2010/wordprocessingInk" xmlns:wne="http://schemas.microsoft.com/office/word/2006/wordml" xmlns:wps="http://schemas.microsoft.com/office/word/2010/wordprocessingShape" mc:Ignorable="w14 w15 w16se w16cid w16 w16cex w16sdtdh wp14">
   <w:abstractNum w:abstractNumId="0" w15:restartNumberingAfterBreak="0">
     <w:nsid w:val="009D2C7E"/>
     <w:multiLevelType w:val="hybridMultilevel"/>

</xml_diff>